<commit_message>
Uzupełnienie dokumentacji - dodanie autorów projektu
</commit_message>
<xml_diff>
--- a/Projekt_BDwAI/Dokumentacja.docx
+++ b/Projekt_BDwAI/Dokumentacja.docx
@@ -11,6 +11,70 @@
       </w:r>
       <w:r>
         <w:t>projektu ASP.NET MVC – Biblioteka</w:t>
+      </w:r>
+    </w:p>
+    <w:p>
+      <w:pPr>
+        <w:pStyle w:val="Nagwek1"/>
+      </w:pPr>
+      <w:r>
+        <w:t>Autorzy projektu</w:t>
+      </w:r>
+    </w:p>
+    <w:p>
+      <w:pPr>
+        <w:rPr>
+          <w:lang w:val="en-US"/>
+        </w:rPr>
+      </w:pPr>
+      <w:r>
+        <w:rPr>
+          <w:lang w:val="en-US"/>
+        </w:rPr>
+        <w:t xml:space="preserve">Jan Goluch – </w:t>
+      </w:r>
+      <w:r>
+        <w:rPr>
+          <w:lang w:val="en-US"/>
+        </w:rPr>
+        <w:t>168733</w:t>
+      </w:r>
+      <w:r>
+        <w:rPr>
+          <w:lang w:val="en-US"/>
+        </w:rPr>
+        <w:t xml:space="preserve"> L</w:t>
+      </w:r>
+      <w:r>
+        <w:rPr>
+          <w:lang w:val="en-US"/>
+        </w:rPr>
+        <w:t>1</w:t>
+      </w:r>
+    </w:p>
+    <w:p>
+      <w:pPr>
+        <w:rPr>
+          <w:lang w:val="en-US"/>
+        </w:rPr>
+      </w:pPr>
+      <w:r>
+        <w:rPr>
+          <w:lang w:val="en-US"/>
+        </w:rPr>
+        <w:t>Kamil Flądro -</w:t>
+      </w:r>
+      <w:r>
+        <w:rPr>
+          <w:lang w:val="en-US"/>
+        </w:rPr>
+        <w:t>168707</w:t>
+      </w:r>
+      <w:r>
+        <w:rPr>
+          <w:lang w:val="en-US"/>
+        </w:rPr>
+        <w:t xml:space="preserve"> L1</w:t>
       </w:r>
     </w:p>
     <w:p>
@@ -112,15 +176,7 @@
     </w:p>
     <w:p>
       <w:r>
-        <w:t xml:space="preserve">Następnie rozpakować pobrane archiwum i otworzyć znajdujący się w nim plik </w:t>
-      </w:r>
-      <w:proofErr w:type="spellStart"/>
-      <w:r>
-        <w:t>Projekt_BDwAI.slnx</w:t>
-      </w:r>
-      <w:proofErr w:type="spellEnd"/>
-      <w:r>
-        <w:t xml:space="preserve"> za pomocą VS studio. </w:t>
+        <w:t xml:space="preserve">Następnie rozpakować pobrane archiwum i otworzyć znajdujący się w nim plik Projekt_BDwAI.slnx za pomocą VS studio. </w:t>
       </w:r>
     </w:p>
     <w:p>
@@ -139,37 +195,27 @@
         <w:t xml:space="preserve"> zależności zapisanych w</w:t>
       </w:r>
       <w:r>
+        <w:t xml:space="preserve"> Projekt_BDwAI.csproj. </w:t>
+      </w:r>
+      <w:r>
+        <w:t>W przypadku problemów z ich automatycznym pobraniem</w:t>
+      </w:r>
+      <w:r>
         <w:t xml:space="preserve"> </w:t>
       </w:r>
-      <w:proofErr w:type="spellStart"/>
-      <w:r>
-        <w:t>Projekt_BDwAI.csproj</w:t>
-      </w:r>
-      <w:proofErr w:type="spellEnd"/>
-      <w:r>
-        <w:t xml:space="preserve">. </w:t>
-      </w:r>
-      <w:r>
-        <w:t>W przypadku problemów z ich automatycznym pobraniem</w:t>
-      </w:r>
-      <w:r>
-        <w:t xml:space="preserve"> </w:t>
-      </w:r>
       <w:r>
         <w:t xml:space="preserve">należy użyć </w:t>
       </w:r>
       <w:r>
         <w:t xml:space="preserve">komendy </w:t>
       </w:r>
-      <w:proofErr w:type="spellStart"/>
       <w:r>
         <w:rPr>
           <w:b/>
           <w:bCs/>
         </w:rPr>
-        <w:t>dotnet</w:t>
-      </w:r>
-      <w:proofErr w:type="spellEnd"/>
+        <w:t>dotnet restore</w:t>
+      </w:r>
       <w:r>
         <w:rPr>
           <w:b/>
@@ -177,30 +223,9 @@
         </w:rPr>
         <w:t xml:space="preserve"> </w:t>
       </w:r>
-      <w:proofErr w:type="spellStart"/>
-      <w:r>
-        <w:rPr>
-          <w:b/>
-          <w:bCs/>
-        </w:rPr>
-        <w:t>restore</w:t>
-      </w:r>
-      <w:proofErr w:type="spellEnd"/>
-      <w:r>
-        <w:rPr>
-          <w:b/>
-          <w:bCs/>
-        </w:rPr>
-        <w:t xml:space="preserve"> </w:t>
-      </w:r>
-      <w:r>
-        <w:t xml:space="preserve">w </w:t>
-      </w:r>
-      <w:proofErr w:type="spellStart"/>
-      <w:r>
-        <w:t>Powershell</w:t>
-      </w:r>
-      <w:proofErr w:type="spellEnd"/>
+      <w:r>
+        <w:t>w Powershell</w:t>
+      </w:r>
       <w:r>
         <w:t>.</w:t>
       </w:r>
@@ -215,6 +240,7 @@
         <w:rPr>
           <w:noProof/>
         </w:rPr>
+        <w:lastRenderedPageBreak/>
         <w:drawing>
           <wp:inline distT="0" distB="0" distL="0" distR="0" wp14:anchorId="0ED75A21" wp14:editId="76A963AD">
             <wp:extent cx="5751461" cy="672860"/>
@@ -293,7 +319,6 @@
         <w:rPr>
           <w:noProof/>
         </w:rPr>
-        <w:lastRenderedPageBreak/>
         <w:t>Standardowy użytkownik:</w:t>
       </w:r>
     </w:p>
@@ -409,15 +434,7 @@
         </w:rPr>
       </w:pPr>
       <w:r>
-        <w:t>Dostęp do wybranych funkcji aplikacji jest ograniczony za pomocą mechanizmu ASP.NET Identity i atrybutu [</w:t>
-      </w:r>
-      <w:proofErr w:type="spellStart"/>
-      <w:r>
-        <w:t>Authorize</w:t>
-      </w:r>
-      <w:proofErr w:type="spellEnd"/>
-      <w:r>
-        <w:t>]</w:t>
+        <w:t>Dostęp do wybranych funkcji aplikacji jest ograniczony za pomocą mechanizmu ASP.NET Identity i atrybutu [Authorize]</w:t>
       </w:r>
       <w:r>
         <w:t>.</w:t>
@@ -525,6 +542,7 @@
         <w:rPr>
           <w:noProof/>
         </w:rPr>
+        <w:lastRenderedPageBreak/>
         <w:drawing>
           <wp:inline distT="0" distB="0" distL="0" distR="0" wp14:anchorId="34D754B4" wp14:editId="181FBD07">
             <wp:extent cx="5760720" cy="1727200"/>
@@ -573,7 +591,6 @@
         <w:rPr>
           <w:noProof/>
         </w:rPr>
-        <w:lastRenderedPageBreak/>
         <w:drawing>
           <wp:inline distT="0" distB="0" distL="0" distR="0" wp14:anchorId="743034BF" wp14:editId="088BA679">
             <wp:extent cx="5717588" cy="1257935"/>
@@ -1449,6 +1466,7 @@
   <w:style w:type="character" w:default="1" w:styleId="Domylnaczcionkaakapitu">
     <w:name w:val="Default Paragraph Font"/>
     <w:uiPriority w:val="1"/>
+    <w:semiHidden/>
     <w:unhideWhenUsed/>
   </w:style>
   <w:style w:type="table" w:default="1" w:styleId="Standardowy">

</xml_diff>